<commit_message>
UPD: Document updated, added express monitor
</commit_message>
<xml_diff>
--- a/docs/Proyecto URL Shortener.docx
+++ b/docs/Proyecto URL Shortener.docx
@@ -25,8 +25,18 @@
           <w:i w:val="0"/>
           <w:iCs w:val="0"/>
         </w:rPr>
-        <w:t>URL Shortener</w:t>
-      </w:r>
+        <w:t xml:space="preserve">URL </w:t>
+      </w:r>
+      <w:proofErr w:type="spellStart"/>
+      <w:r>
+        <w:rPr>
+          <w:rStyle w:val="nfasis"/>
+          <w:i w:val="0"/>
+          <w:iCs w:val="0"/>
+        </w:rPr>
+        <w:t>Shortener</w:t>
+      </w:r>
+      <w:proofErr w:type="spellEnd"/>
     </w:p>
     <w:p>
       <w:pPr>
@@ -74,7 +84,43 @@
           <w:i w:val="0"/>
           <w:iCs w:val="0"/>
         </w:rPr>
-        <w:t xml:space="preserve">Programa diseñado para acortar urls, almacenando en MongoDB, las urls pequeñas generadas. </w:t>
+        <w:t xml:space="preserve">Programa diseñado para acortar </w:t>
+      </w:r>
+      <w:proofErr w:type="spellStart"/>
+      <w:r>
+        <w:rPr>
+          <w:rStyle w:val="nfasis"/>
+          <w:i w:val="0"/>
+          <w:iCs w:val="0"/>
+        </w:rPr>
+        <w:t>urls</w:t>
+      </w:r>
+      <w:proofErr w:type="spellEnd"/>
+      <w:r>
+        <w:rPr>
+          <w:rStyle w:val="nfasis"/>
+          <w:i w:val="0"/>
+          <w:iCs w:val="0"/>
+        </w:rPr>
+        <w:t xml:space="preserve">, almacenando en MongoDB, las </w:t>
+      </w:r>
+      <w:proofErr w:type="spellStart"/>
+      <w:r>
+        <w:rPr>
+          <w:rStyle w:val="nfasis"/>
+          <w:i w:val="0"/>
+          <w:iCs w:val="0"/>
+        </w:rPr>
+        <w:t>urls</w:t>
+      </w:r>
+      <w:proofErr w:type="spellEnd"/>
+      <w:r>
+        <w:rPr>
+          <w:rStyle w:val="nfasis"/>
+          <w:i w:val="0"/>
+          <w:iCs w:val="0"/>
+        </w:rPr>
+        <w:t xml:space="preserve"> pequeñas generadas. </w:t>
       </w:r>
     </w:p>
     <w:p>
@@ -99,7 +145,25 @@
           <w:i w:val="0"/>
           <w:iCs w:val="0"/>
         </w:rPr>
-        <w:t xml:space="preserve">l introducir las urs pequeñas, se </w:t>
+        <w:t xml:space="preserve">l introducir las </w:t>
+      </w:r>
+      <w:proofErr w:type="spellStart"/>
+      <w:r>
+        <w:rPr>
+          <w:rStyle w:val="nfasis"/>
+          <w:i w:val="0"/>
+          <w:iCs w:val="0"/>
+        </w:rPr>
+        <w:t>urs</w:t>
+      </w:r>
+      <w:proofErr w:type="spellEnd"/>
+      <w:r>
+        <w:rPr>
+          <w:rStyle w:val="nfasis"/>
+          <w:i w:val="0"/>
+          <w:iCs w:val="0"/>
+        </w:rPr>
+        <w:t xml:space="preserve"> pequeñas, se </w:t>
       </w:r>
       <w:r>
         <w:rPr>
@@ -115,7 +179,25 @@
           <w:i w:val="0"/>
           <w:iCs w:val="0"/>
         </w:rPr>
-        <w:t xml:space="preserve">la url original, contando </w:t>
+        <w:t xml:space="preserve">la </w:t>
+      </w:r>
+      <w:proofErr w:type="spellStart"/>
+      <w:r>
+        <w:rPr>
+          <w:rStyle w:val="nfasis"/>
+          <w:i w:val="0"/>
+          <w:iCs w:val="0"/>
+        </w:rPr>
+        <w:t>url</w:t>
+      </w:r>
+      <w:proofErr w:type="spellEnd"/>
+      <w:r>
+        <w:rPr>
+          <w:rStyle w:val="nfasis"/>
+          <w:i w:val="0"/>
+          <w:iCs w:val="0"/>
+        </w:rPr>
+        <w:t xml:space="preserve"> original, contando </w:t>
       </w:r>
       <w:r>
         <w:rPr>
@@ -181,6 +263,7 @@
           <w:iCs w:val="0"/>
         </w:rPr>
       </w:pPr>
+      <w:proofErr w:type="spellStart"/>
       <w:r>
         <w:rPr>
           <w:rStyle w:val="nfasis"/>
@@ -191,6 +274,7 @@
         </w:rPr>
         <w:t>NodeJS</w:t>
       </w:r>
+      <w:proofErr w:type="spellEnd"/>
       <w:r>
         <w:rPr>
           <w:rStyle w:val="nfasis"/>
@@ -399,7 +483,25 @@
           <w:i w:val="0"/>
           <w:iCs w:val="0"/>
         </w:rPr>
-        <w:t>Framework para facilitar la creación de aplicaciones web y APIs.</w:t>
+        <w:t xml:space="preserve">Framework para facilitar la creación de aplicaciones web y </w:t>
+      </w:r>
+      <w:proofErr w:type="spellStart"/>
+      <w:r>
+        <w:rPr>
+          <w:rStyle w:val="nfasis"/>
+          <w:i w:val="0"/>
+          <w:iCs w:val="0"/>
+        </w:rPr>
+        <w:t>APIs</w:t>
+      </w:r>
+      <w:proofErr w:type="spellEnd"/>
+      <w:r>
+        <w:rPr>
+          <w:rStyle w:val="nfasis"/>
+          <w:i w:val="0"/>
+          <w:iCs w:val="0"/>
+        </w:rPr>
+        <w:t>.</w:t>
       </w:r>
       <w:r>
         <w:rPr>
@@ -447,6 +549,7 @@
         </w:rPr>
         <w:t>hort-</w:t>
       </w:r>
+      <w:proofErr w:type="spellStart"/>
       <w:r>
         <w:rPr>
           <w:rStyle w:val="nfasis"/>
@@ -465,8 +568,9 @@
           <w:i w:val="0"/>
           <w:iCs w:val="0"/>
         </w:rPr>
-        <w:t>nique-id</w:t>
-      </w:r>
+        <w:t>nique</w:t>
+      </w:r>
+      <w:proofErr w:type="spellEnd"/>
       <w:r>
         <w:rPr>
           <w:rStyle w:val="nfasis"/>
@@ -475,6 +579,16 @@
           <w:i w:val="0"/>
           <w:iCs w:val="0"/>
         </w:rPr>
+        <w:t>-id</w:t>
+      </w:r>
+      <w:r>
+        <w:rPr>
+          <w:rStyle w:val="nfasis"/>
+          <w:b/>
+          <w:bCs/>
+          <w:i w:val="0"/>
+          <w:iCs w:val="0"/>
+        </w:rPr>
         <w:t xml:space="preserve">: </w:t>
       </w:r>
       <w:r>
@@ -515,7 +629,25 @@
           <w:i w:val="0"/>
           <w:iCs w:val="0"/>
         </w:rPr>
-        <w:t xml:space="preserve"> 9 y también con el alfabeto de A a Z (mayúsculas y minúsculas), </w:t>
+        <w:t xml:space="preserve"> 9 y también con el alfabeto de A </w:t>
+      </w:r>
+      <w:proofErr w:type="spellStart"/>
+      <w:r>
+        <w:rPr>
+          <w:rStyle w:val="nfasis"/>
+          <w:i w:val="0"/>
+          <w:iCs w:val="0"/>
+        </w:rPr>
+        <w:t>a</w:t>
+      </w:r>
+      <w:proofErr w:type="spellEnd"/>
+      <w:r>
+        <w:rPr>
+          <w:rStyle w:val="nfasis"/>
+          <w:i w:val="0"/>
+          <w:iCs w:val="0"/>
+        </w:rPr>
+        <w:t xml:space="preserve"> Z (mayúsculas y minúsculas), </w:t>
       </w:r>
       <w:r>
         <w:rPr>
@@ -578,6 +710,7 @@
           <w:iCs w:val="0"/>
         </w:rPr>
       </w:pPr>
+      <w:proofErr w:type="spellStart"/>
       <w:r>
         <w:rPr>
           <w:rStyle w:val="nfasis"/>
@@ -588,6 +721,7 @@
         </w:rPr>
         <w:t>Moongose</w:t>
       </w:r>
+      <w:proofErr w:type="spellEnd"/>
       <w:r>
         <w:rPr>
           <w:rStyle w:val="nfasis"/>
@@ -630,6 +764,7 @@
           <w:iCs w:val="0"/>
         </w:rPr>
       </w:pPr>
+      <w:proofErr w:type="spellStart"/>
       <w:r>
         <w:rPr>
           <w:rStyle w:val="nfasis"/>
@@ -640,6 +775,7 @@
         </w:rPr>
         <w:t>Dotenv</w:t>
       </w:r>
+      <w:proofErr w:type="spellEnd"/>
       <w:r>
         <w:rPr>
           <w:rStyle w:val="nfasis"/>
@@ -764,63 +900,7 @@
           <w:i w:val="0"/>
           <w:iCs w:val="0"/>
         </w:rPr>
-        <w:t xml:space="preserve">Ofrecen una </w:t>
-      </w:r>
-      <w:r>
-        <w:rPr>
-          <w:rStyle w:val="nfasis"/>
-          <w:i w:val="0"/>
-          <w:iCs w:val="0"/>
-        </w:rPr>
-        <w:t>gran</w:t>
-      </w:r>
-      <w:r>
-        <w:rPr>
-          <w:rStyle w:val="nfasis"/>
-          <w:i w:val="0"/>
-          <w:iCs w:val="0"/>
-        </w:rPr>
-        <w:t xml:space="preserve"> escalabilidad</w:t>
-      </w:r>
-      <w:r>
-        <w:rPr>
-          <w:rStyle w:val="nfasis"/>
-          <w:i w:val="0"/>
-          <w:iCs w:val="0"/>
-        </w:rPr>
-        <w:t>, e</w:t>
-      </w:r>
-      <w:r>
-        <w:rPr>
-          <w:rStyle w:val="nfasis"/>
-          <w:i w:val="0"/>
-          <w:iCs w:val="0"/>
-        </w:rPr>
-        <w:t>l volumen de dato</w:t>
-      </w:r>
-      <w:r>
-        <w:rPr>
-          <w:rStyle w:val="nfasis"/>
-          <w:i w:val="0"/>
-          <w:iCs w:val="0"/>
-        </w:rPr>
-        <w:t>s</w:t>
-      </w:r>
-      <w:r>
-        <w:rPr>
-          <w:rStyle w:val="nfasis"/>
-          <w:i w:val="0"/>
-          <w:iCs w:val="0"/>
-        </w:rPr>
-        <w:t xml:space="preserve"> crece muy rápidamente (esquema de datos descentralizado)</w:t>
-      </w:r>
-      <w:r>
-        <w:rPr>
-          <w:rStyle w:val="nfasis"/>
-          <w:i w:val="0"/>
-          <w:iCs w:val="0"/>
-        </w:rPr>
-        <w:t>.</w:t>
+        <w:t>Es altamente escalable (crecimiento horizontal), se pueden instalar mayor cantidad de nodos, para ampliar la capacidad.</w:t>
       </w:r>
     </w:p>
     <w:p>
@@ -842,7 +922,7 @@
           <w:i w:val="0"/>
           <w:iCs w:val="0"/>
         </w:rPr>
-        <w:t>Es altamente escalable (crecimiento horizontal), se pueden instalar mayor cantidad de nodos, para ampliar la capacidad.</w:t>
+        <w:t>Garantizan un alto rendimiento, ya que están diseñadas para trabajar con modelos de datos concretos y patrones de acceso específicos.</w:t>
       </w:r>
     </w:p>
     <w:p>
@@ -864,7 +944,7 @@
           <w:i w:val="0"/>
           <w:iCs w:val="0"/>
         </w:rPr>
-        <w:t>Garantizan un alto rendimiento, ya que están diseñadas para trabajar con modelos de datos concretos y patrones de acceso específicos.</w:t>
+        <w:t>Ofrece mejores tiempos de respuesta en comparación con las bases relacionales.</w:t>
       </w:r>
     </w:p>
     <w:p>
@@ -948,7 +1028,25 @@
           <w:i w:val="0"/>
           <w:iCs w:val="0"/>
         </w:rPr>
-        <w:t xml:space="preserve"> una url pequeña</w:t>
+        <w:t xml:space="preserve"> una </w:t>
+      </w:r>
+      <w:proofErr w:type="spellStart"/>
+      <w:r>
+        <w:rPr>
+          <w:rStyle w:val="nfasis"/>
+          <w:i w:val="0"/>
+          <w:iCs w:val="0"/>
+        </w:rPr>
+        <w:t>url</w:t>
+      </w:r>
+      <w:proofErr w:type="spellEnd"/>
+      <w:r>
+        <w:rPr>
+          <w:rStyle w:val="nfasis"/>
+          <w:i w:val="0"/>
+          <w:iCs w:val="0"/>
+        </w:rPr>
+        <w:t xml:space="preserve"> pequeña</w:t>
       </w:r>
       <w:r>
         <w:rPr>
@@ -1357,7 +1455,25 @@
           <w:i w:val="0"/>
           <w:iCs w:val="0"/>
         </w:rPr>
-        <w:t xml:space="preserve">Luego de recibir una url, el primer paso que se </w:t>
+        <w:t xml:space="preserve">Luego de recibir una </w:t>
+      </w:r>
+      <w:proofErr w:type="spellStart"/>
+      <w:r>
+        <w:rPr>
+          <w:rStyle w:val="nfasis"/>
+          <w:i w:val="0"/>
+          <w:iCs w:val="0"/>
+        </w:rPr>
+        <w:t>url</w:t>
+      </w:r>
+      <w:proofErr w:type="spellEnd"/>
+      <w:r>
+        <w:rPr>
+          <w:rStyle w:val="nfasis"/>
+          <w:i w:val="0"/>
+          <w:iCs w:val="0"/>
+        </w:rPr>
+        <w:t xml:space="preserve">, el primer paso que se </w:t>
       </w:r>
       <w:r>
         <w:rPr>
@@ -1389,7 +1505,25 @@
           <w:i w:val="0"/>
           <w:iCs w:val="0"/>
         </w:rPr>
-        <w:t xml:space="preserve"> de la misma. Utilizando una </w:t>
+        <w:t xml:space="preserve"> de </w:t>
+      </w:r>
+      <w:proofErr w:type="gramStart"/>
+      <w:r>
+        <w:rPr>
+          <w:rStyle w:val="nfasis"/>
+          <w:i w:val="0"/>
+          <w:iCs w:val="0"/>
+        </w:rPr>
+        <w:t>la misma</w:t>
+      </w:r>
+      <w:proofErr w:type="gramEnd"/>
+      <w:r>
+        <w:rPr>
+          <w:rStyle w:val="nfasis"/>
+          <w:i w:val="0"/>
+          <w:iCs w:val="0"/>
+        </w:rPr>
+        <w:t xml:space="preserve">. Utilizando una </w:t>
       </w:r>
       <w:r>
         <w:rPr>
@@ -1405,7 +1539,25 @@
           <w:i w:val="0"/>
           <w:iCs w:val="0"/>
         </w:rPr>
-        <w:t xml:space="preserve"> que controla que la url cumpla con una </w:t>
+        <w:t xml:space="preserve"> que controla que la </w:t>
+      </w:r>
+      <w:proofErr w:type="spellStart"/>
+      <w:r>
+        <w:rPr>
+          <w:rStyle w:val="nfasis"/>
+          <w:i w:val="0"/>
+          <w:iCs w:val="0"/>
+        </w:rPr>
+        <w:t>url</w:t>
+      </w:r>
+      <w:proofErr w:type="spellEnd"/>
+      <w:r>
+        <w:rPr>
+          <w:rStyle w:val="nfasis"/>
+          <w:i w:val="0"/>
+          <w:iCs w:val="0"/>
+        </w:rPr>
+        <w:t xml:space="preserve"> cumpla con una </w:t>
       </w:r>
       <w:r>
         <w:rPr>
@@ -1447,7 +1599,21 @@
         <w:rPr>
           <w:rStyle w:val="nfasis"/>
         </w:rPr>
-        <w:t xml:space="preserve"> que valide que la url exista, pero dicha </w:t>
+        <w:t xml:space="preserve"> que valide que la </w:t>
+      </w:r>
+      <w:proofErr w:type="spellStart"/>
+      <w:r>
+        <w:rPr>
+          <w:rStyle w:val="nfasis"/>
+        </w:rPr>
+        <w:t>url</w:t>
+      </w:r>
+      <w:proofErr w:type="spellEnd"/>
+      <w:r>
+        <w:rPr>
+          <w:rStyle w:val="nfasis"/>
+        </w:rPr>
+        <w:t xml:space="preserve"> exista, pero dicha </w:t>
       </w:r>
       <w:r>
         <w:rPr>
@@ -1501,8 +1667,16 @@
         <w:rPr>
           <w:rStyle w:val="nfasisintenso"/>
         </w:rPr>
-        <w:t>: url-exist</w:t>
-      </w:r>
+        <w:t xml:space="preserve">: </w:t>
+      </w:r>
+      <w:proofErr w:type="spellStart"/>
+      <w:r>
+        <w:rPr>
+          <w:rStyle w:val="nfasisintenso"/>
+        </w:rPr>
+        <w:t>url-exist</w:t>
+      </w:r>
+      <w:proofErr w:type="spellEnd"/>
       <w:r>
         <w:rPr>
           <w:rStyle w:val="nfasis"/>
@@ -1559,7 +1733,61 @@
           <w:i w:val="0"/>
           <w:iCs w:val="0"/>
         </w:rPr>
-        <w:t xml:space="preserve"> la url original, el siguiente paso es verificar que dicha url, no exista en nuestra base de datos. Si existe se devuelve el registro existente, y sino se procede al siguiente paso.</w:t>
+        <w:t xml:space="preserve"> la </w:t>
+      </w:r>
+      <w:proofErr w:type="spellStart"/>
+      <w:r>
+        <w:rPr>
+          <w:rStyle w:val="nfasis"/>
+          <w:i w:val="0"/>
+          <w:iCs w:val="0"/>
+        </w:rPr>
+        <w:t>url</w:t>
+      </w:r>
+      <w:proofErr w:type="spellEnd"/>
+      <w:r>
+        <w:rPr>
+          <w:rStyle w:val="nfasis"/>
+          <w:i w:val="0"/>
+          <w:iCs w:val="0"/>
+        </w:rPr>
+        <w:t xml:space="preserve"> original, el siguiente paso es verificar que dicha </w:t>
+      </w:r>
+      <w:proofErr w:type="spellStart"/>
+      <w:r>
+        <w:rPr>
+          <w:rStyle w:val="nfasis"/>
+          <w:i w:val="0"/>
+          <w:iCs w:val="0"/>
+        </w:rPr>
+        <w:t>url</w:t>
+      </w:r>
+      <w:proofErr w:type="spellEnd"/>
+      <w:r>
+        <w:rPr>
+          <w:rStyle w:val="nfasis"/>
+          <w:i w:val="0"/>
+          <w:iCs w:val="0"/>
+        </w:rPr>
+        <w:t xml:space="preserve">, no exista en nuestra base de datos. Si existe se devuelve el registro existente, y </w:t>
+      </w:r>
+      <w:proofErr w:type="spellStart"/>
+      <w:r>
+        <w:rPr>
+          <w:rStyle w:val="nfasis"/>
+          <w:i w:val="0"/>
+          <w:iCs w:val="0"/>
+        </w:rPr>
+        <w:t>sino</w:t>
+      </w:r>
+      <w:proofErr w:type="spellEnd"/>
+      <w:r>
+        <w:rPr>
+          <w:rStyle w:val="nfasis"/>
+          <w:i w:val="0"/>
+          <w:iCs w:val="0"/>
+        </w:rPr>
+        <w:t xml:space="preserve"> se procede al siguiente paso.</w:t>
       </w:r>
     </w:p>
     <w:p>
@@ -1591,7 +1819,25 @@
           <w:i w:val="0"/>
           <w:iCs w:val="0"/>
         </w:rPr>
-        <w:t xml:space="preserve">Si la url no existe, procedemos a crear un nuevo </w:t>
+        <w:t xml:space="preserve">Si la </w:t>
+      </w:r>
+      <w:proofErr w:type="spellStart"/>
+      <w:r>
+        <w:rPr>
+          <w:rStyle w:val="nfasis"/>
+          <w:i w:val="0"/>
+          <w:iCs w:val="0"/>
+        </w:rPr>
+        <w:t>url</w:t>
+      </w:r>
+      <w:proofErr w:type="spellEnd"/>
+      <w:r>
+        <w:rPr>
+          <w:rStyle w:val="nfasis"/>
+          <w:i w:val="0"/>
+          <w:iCs w:val="0"/>
+        </w:rPr>
+        <w:t xml:space="preserve"> no existe, procedemos a crear un nuevo </w:t>
       </w:r>
       <w:r>
         <w:rPr>
@@ -1629,7 +1875,21 @@
         <w:rPr>
           <w:rStyle w:val="nfasisintenso"/>
         </w:rPr>
-        <w:t>short-unique-id</w:t>
+        <w:t>short-</w:t>
+      </w:r>
+      <w:proofErr w:type="spellStart"/>
+      <w:r>
+        <w:rPr>
+          <w:rStyle w:val="nfasisintenso"/>
+        </w:rPr>
+        <w:t>unique</w:t>
+      </w:r>
+      <w:proofErr w:type="spellEnd"/>
+      <w:r>
+        <w:rPr>
+          <w:rStyle w:val="nfasisintenso"/>
+        </w:rPr>
+        <w:t>-id</w:t>
       </w:r>
       <w:r>
         <w:rPr>
@@ -1740,7 +2000,21 @@
           <w:rStyle w:val="nfasis"/>
         </w:rPr>
         <w:lastRenderedPageBreak/>
-        <w:t>Como alternativa, se podría crear un servicio que cree grandes cantidades de UUIID y los administre, devolviendo siempre un UUID disponible. También se podría llevar un registro de que UUID se utilizaron y cuando se volvieron a disponibilizar, para su uso.</w:t>
+        <w:t xml:space="preserve">Como alternativa, se podría crear un servicio que cree grandes cantidades de UUIID y los administre, devolviendo siempre un UUID disponible. También se podría llevar un registro de que UUID se utilizaron y cuando se volvieron a </w:t>
+      </w:r>
+      <w:proofErr w:type="spellStart"/>
+      <w:r>
+        <w:rPr>
+          <w:rStyle w:val="nfasis"/>
+        </w:rPr>
+        <w:t>disponibilizar</w:t>
+      </w:r>
+      <w:proofErr w:type="spellEnd"/>
+      <w:r>
+        <w:rPr>
+          <w:rStyle w:val="nfasis"/>
+        </w:rPr>
+        <w:t>, para su uso.</w:t>
       </w:r>
     </w:p>
     <w:p>
@@ -1786,7 +2060,25 @@
           <w:i w:val="0"/>
           <w:iCs w:val="0"/>
         </w:rPr>
-        <w:t xml:space="preserve"> UUID, es proceder a guardar en la base de Datos MongoDB, nuestro objeto JSON, cuyos campos </w:t>
+        <w:t xml:space="preserve"> UUID, es </w:t>
+      </w:r>
+      <w:proofErr w:type="gramStart"/>
+      <w:r>
+        <w:rPr>
+          <w:rStyle w:val="nfasis"/>
+          <w:i w:val="0"/>
+          <w:iCs w:val="0"/>
+        </w:rPr>
+        <w:t>proceder a guardar</w:t>
+      </w:r>
+      <w:proofErr w:type="gramEnd"/>
+      <w:r>
+        <w:rPr>
+          <w:rStyle w:val="nfasis"/>
+          <w:i w:val="0"/>
+          <w:iCs w:val="0"/>
+        </w:rPr>
+        <w:t xml:space="preserve"> en la base de Datos MongoDB, nuestro objeto JSON, cuyos campos </w:t>
       </w:r>
       <w:r>
         <w:rPr>
@@ -1802,7 +2094,43 @@
           <w:i w:val="0"/>
           <w:iCs w:val="0"/>
         </w:rPr>
-        <w:t xml:space="preserve"> importantes son la url original, y la url pequeña.</w:t>
+        <w:t xml:space="preserve"> importantes son la </w:t>
+      </w:r>
+      <w:proofErr w:type="spellStart"/>
+      <w:r>
+        <w:rPr>
+          <w:rStyle w:val="nfasis"/>
+          <w:i w:val="0"/>
+          <w:iCs w:val="0"/>
+        </w:rPr>
+        <w:t>url</w:t>
+      </w:r>
+      <w:proofErr w:type="spellEnd"/>
+      <w:r>
+        <w:rPr>
+          <w:rStyle w:val="nfasis"/>
+          <w:i w:val="0"/>
+          <w:iCs w:val="0"/>
+        </w:rPr>
+        <w:t xml:space="preserve"> original, y la </w:t>
+      </w:r>
+      <w:proofErr w:type="spellStart"/>
+      <w:r>
+        <w:rPr>
+          <w:rStyle w:val="nfasis"/>
+          <w:i w:val="0"/>
+          <w:iCs w:val="0"/>
+        </w:rPr>
+        <w:t>url</w:t>
+      </w:r>
+      <w:proofErr w:type="spellEnd"/>
+      <w:r>
+        <w:rPr>
+          <w:rStyle w:val="nfasis"/>
+          <w:i w:val="0"/>
+          <w:iCs w:val="0"/>
+        </w:rPr>
+        <w:t xml:space="preserve"> pequeña.</w:t>
       </w:r>
     </w:p>
     <w:p>
@@ -1816,7 +2144,21 @@
         <w:rPr>
           <w:rStyle w:val="nfasis"/>
         </w:rPr>
-        <w:t xml:space="preserve">NOTA: El guardado del objeto JSON se realiza utilizando el paquete Moongose, que permite el modelado de objetos (esquemas) con </w:t>
+        <w:t xml:space="preserve">NOTA: El guardado del objeto JSON se realiza utilizando el paquete </w:t>
+      </w:r>
+      <w:proofErr w:type="spellStart"/>
+      <w:r>
+        <w:rPr>
+          <w:rStyle w:val="nfasis"/>
+        </w:rPr>
+        <w:t>Moongose</w:t>
+      </w:r>
+      <w:proofErr w:type="spellEnd"/>
+      <w:r>
+        <w:rPr>
+          <w:rStyle w:val="nfasis"/>
+        </w:rPr>
+        <w:t xml:space="preserve">, que permite el modelado de objetos (esquemas) con </w:t>
       </w:r>
       <w:r>
         <w:rPr>
@@ -1846,15 +2188,7 @@
           <w:i w:val="0"/>
           <w:iCs w:val="0"/>
         </w:rPr>
-        <w:t>Consumo local y pruebas de stress</w:t>
-      </w:r>
-      <w:r>
-        <w:rPr>
-          <w:rStyle w:val="nfasis"/>
-          <w:i w:val="0"/>
-          <w:iCs w:val="0"/>
-        </w:rPr>
-        <w:t>:</w:t>
+        <w:t>Consumo local y pruebas de stress:</w:t>
       </w:r>
     </w:p>
     <w:p>
@@ -1896,6 +2230,7 @@
           <w:iCs w:val="0"/>
         </w:rPr>
       </w:pPr>
+      <w:proofErr w:type="spellStart"/>
       <w:r>
         <w:rPr>
           <w:rStyle w:val="nfasis"/>
@@ -1906,6 +2241,7 @@
         </w:rPr>
         <w:t>LoadTest</w:t>
       </w:r>
+      <w:proofErr w:type="spellEnd"/>
       <w:r>
         <w:rPr>
           <w:rStyle w:val="nfasis"/>
@@ -1988,12 +2324,42 @@
         </w:rPr>
         <w:tab/>
       </w:r>
-      <w:r>
-        <w:rPr>
-          <w:rStyle w:val="nfasis"/>
-        </w:rPr>
-        <w:t>npm install -g loadtest</w:t>
-      </w:r>
+      <w:proofErr w:type="spellStart"/>
+      <w:r>
+        <w:rPr>
+          <w:rStyle w:val="nfasis"/>
+        </w:rPr>
+        <w:t>npm</w:t>
+      </w:r>
+      <w:proofErr w:type="spellEnd"/>
+      <w:r>
+        <w:rPr>
+          <w:rStyle w:val="nfasis"/>
+        </w:rPr>
+        <w:t xml:space="preserve"> </w:t>
+      </w:r>
+      <w:proofErr w:type="spellStart"/>
+      <w:r>
+        <w:rPr>
+          <w:rStyle w:val="nfasis"/>
+        </w:rPr>
+        <w:t>install</w:t>
+      </w:r>
+      <w:proofErr w:type="spellEnd"/>
+      <w:r>
+        <w:rPr>
+          <w:rStyle w:val="nfasis"/>
+        </w:rPr>
+        <w:t xml:space="preserve"> -g </w:t>
+      </w:r>
+      <w:proofErr w:type="spellStart"/>
+      <w:r>
+        <w:rPr>
+          <w:rStyle w:val="nfasis"/>
+        </w:rPr>
+        <w:t>loadtest</w:t>
+      </w:r>
+      <w:proofErr w:type="spellEnd"/>
     </w:p>
     <w:p>
       <w:pPr>
@@ -2028,11 +2394,19 @@
           <w:rStyle w:val="nfasis"/>
         </w:rPr>
       </w:pPr>
-      <w:r>
-        <w:rPr>
-          <w:rStyle w:val="nfasis"/>
-        </w:rPr>
-        <w:t>loadtest http://localhost:3333/3YoTqb -t 20 -n 5000 -c 10</w:t>
+      <w:proofErr w:type="spellStart"/>
+      <w:r>
+        <w:rPr>
+          <w:rStyle w:val="nfasis"/>
+        </w:rPr>
+        <w:t>loadtest</w:t>
+      </w:r>
+      <w:proofErr w:type="spellEnd"/>
+      <w:r>
+        <w:rPr>
+          <w:rStyle w:val="nfasis"/>
+        </w:rPr>
+        <w:t xml:space="preserve"> http://localhost:3333/3YoTqb -t 20 -n 5000 -c 10</w:t>
       </w:r>
     </w:p>
     <w:p>
@@ -2051,8 +2425,18 @@
           <w:i w:val="0"/>
           <w:iCs w:val="0"/>
         </w:rPr>
-        <w:t>-t timelimit</w:t>
-      </w:r>
+        <w:t xml:space="preserve">-t </w:t>
+      </w:r>
+      <w:proofErr w:type="spellStart"/>
+      <w:r>
+        <w:rPr>
+          <w:rStyle w:val="nfasis"/>
+          <w:i w:val="0"/>
+          <w:iCs w:val="0"/>
+        </w:rPr>
+        <w:t>timelimit</w:t>
+      </w:r>
+      <w:proofErr w:type="spellEnd"/>
     </w:p>
     <w:p>
       <w:pPr>
@@ -2070,8 +2454,18 @@
           <w:i w:val="0"/>
           <w:iCs w:val="0"/>
         </w:rPr>
-        <w:t>-n requests</w:t>
-      </w:r>
+        <w:t xml:space="preserve">-n </w:t>
+      </w:r>
+      <w:proofErr w:type="spellStart"/>
+      <w:r>
+        <w:rPr>
+          <w:rStyle w:val="nfasis"/>
+          <w:i w:val="0"/>
+          <w:iCs w:val="0"/>
+        </w:rPr>
+        <w:t>requests</w:t>
+      </w:r>
+      <w:proofErr w:type="spellEnd"/>
     </w:p>
     <w:p>
       <w:pPr>
@@ -2089,8 +2483,18 @@
           <w:i w:val="0"/>
           <w:iCs w:val="0"/>
         </w:rPr>
-        <w:t>-c concurrency</w:t>
-      </w:r>
+        <w:t xml:space="preserve">-c </w:t>
+      </w:r>
+      <w:proofErr w:type="spellStart"/>
+      <w:r>
+        <w:rPr>
+          <w:rStyle w:val="nfasis"/>
+          <w:i w:val="0"/>
+          <w:iCs w:val="0"/>
+        </w:rPr>
+        <w:t>concurrency</w:t>
+      </w:r>
+      <w:proofErr w:type="spellEnd"/>
     </w:p>
     <w:p>
       <w:pPr>
@@ -2242,15 +2646,25 @@
           <w:i w:val="0"/>
           <w:iCs w:val="0"/>
         </w:rPr>
-        <w:t>una herramienta de monitoreo</w:t>
-      </w:r>
-      <w:r>
-        <w:rPr>
-          <w:rStyle w:val="nfasis"/>
-          <w:i w:val="0"/>
-          <w:iCs w:val="0"/>
-        </w:rPr>
-        <w:t xml:space="preserve"> (la cual se describe mas abajo en este documento)</w:t>
+        <w:t xml:space="preserve">una herramienta de monitoreo (la cual se describe </w:t>
+      </w:r>
+      <w:proofErr w:type="spellStart"/>
+      <w:r>
+        <w:rPr>
+          <w:rStyle w:val="nfasis"/>
+          <w:i w:val="0"/>
+          <w:iCs w:val="0"/>
+        </w:rPr>
+        <w:t>mas</w:t>
+      </w:r>
+      <w:proofErr w:type="spellEnd"/>
+      <w:r>
+        <w:rPr>
+          <w:rStyle w:val="nfasis"/>
+          <w:i w:val="0"/>
+          <w:iCs w:val="0"/>
+        </w:rPr>
+        <w:t xml:space="preserve"> abajo en este documento)</w:t>
       </w:r>
     </w:p>
     <w:p>
@@ -2305,11 +2719,33 @@
         </w:rPr>
         <w:tab/>
       </w:r>
-      <w:r>
-        <w:rPr>
-          <w:rStyle w:val="nfasis"/>
-        </w:rPr>
-        <w:t>npm install pm2@latest -g</w:t>
+      <w:proofErr w:type="spellStart"/>
+      <w:r>
+        <w:rPr>
+          <w:rStyle w:val="nfasis"/>
+        </w:rPr>
+        <w:t>npm</w:t>
+      </w:r>
+      <w:proofErr w:type="spellEnd"/>
+      <w:r>
+        <w:rPr>
+          <w:rStyle w:val="nfasis"/>
+        </w:rPr>
+        <w:t xml:space="preserve"> </w:t>
+      </w:r>
+      <w:proofErr w:type="spellStart"/>
+      <w:r>
+        <w:rPr>
+          <w:rStyle w:val="nfasis"/>
+        </w:rPr>
+        <w:t>install</w:t>
+      </w:r>
+      <w:proofErr w:type="spellEnd"/>
+      <w:r>
+        <w:rPr>
+          <w:rStyle w:val="nfasis"/>
+        </w:rPr>
+        <w:t xml:space="preserve"> pm2@latest -g</w:t>
       </w:r>
     </w:p>
     <w:p>
@@ -2352,12 +2788,21 @@
           <w:rStyle w:val="nfasis"/>
         </w:rPr>
         <w:tab/>
-      </w:r>
-      <w:r>
-        <w:rPr>
-          <w:rStyle w:val="nfasis"/>
-        </w:rPr>
-        <w:t>pm2 start app.js</w:t>
+        <w:t xml:space="preserve">pm2 </w:t>
+      </w:r>
+      <w:proofErr w:type="spellStart"/>
+      <w:r>
+        <w:rPr>
+          <w:rStyle w:val="nfasis"/>
+        </w:rPr>
+        <w:t>start</w:t>
+      </w:r>
+      <w:proofErr w:type="spellEnd"/>
+      <w:r>
+        <w:rPr>
+          <w:rStyle w:val="nfasis"/>
+        </w:rPr>
+        <w:t xml:space="preserve"> app.js</w:t>
       </w:r>
     </w:p>
     <w:p>
@@ -2398,8 +2843,16 @@
         <w:rPr>
           <w:rStyle w:val="nfasis"/>
         </w:rPr>
-        <w:t>pm2 monit</w:t>
-      </w:r>
+        <w:t xml:space="preserve">pm2 </w:t>
+      </w:r>
+      <w:proofErr w:type="spellStart"/>
+      <w:r>
+        <w:rPr>
+          <w:rStyle w:val="nfasis"/>
+        </w:rPr>
+        <w:t>monit</w:t>
+      </w:r>
+      <w:proofErr w:type="spellEnd"/>
     </w:p>
     <w:p>
       <w:pPr>
@@ -2421,7 +2874,25 @@
           <w:i w:val="0"/>
           <w:iCs w:val="0"/>
         </w:rPr>
-        <w:t>En el cual, al ejecutar el test de carga anterior vemos lo siguiente:</w:t>
+        <w:t xml:space="preserve">En el cual, al ejecutar </w:t>
+      </w:r>
+      <w:proofErr w:type="gramStart"/>
+      <w:r>
+        <w:rPr>
+          <w:rStyle w:val="nfasis"/>
+          <w:i w:val="0"/>
+          <w:iCs w:val="0"/>
+        </w:rPr>
+        <w:t>el test</w:t>
+      </w:r>
+      <w:proofErr w:type="gramEnd"/>
+      <w:r>
+        <w:rPr>
+          <w:rStyle w:val="nfasis"/>
+          <w:i w:val="0"/>
+          <w:iCs w:val="0"/>
+        </w:rPr>
+        <w:t xml:space="preserve"> de carga anterior vemos lo siguiente:</w:t>
       </w:r>
     </w:p>
     <w:p>
@@ -2530,10 +3001,429 @@
     <w:p>
       <w:pPr>
         <w:pStyle w:val="Prrafodelista"/>
+        <w:numPr>
+          <w:ilvl w:val="0"/>
+          <w:numId w:val="21"/>
+        </w:numPr>
         <w:rPr>
           <w:rStyle w:val="nfasis"/>
           <w:b/>
           <w:bCs/>
+          <w:i w:val="0"/>
+          <w:iCs w:val="0"/>
+        </w:rPr>
+      </w:pPr>
+      <w:r>
+        <w:rPr>
+          <w:rStyle w:val="nfasis"/>
+          <w:b/>
+          <w:bCs/>
+          <w:i w:val="0"/>
+          <w:iCs w:val="0"/>
+        </w:rPr>
+        <w:t xml:space="preserve">Express </w:t>
+      </w:r>
+      <w:proofErr w:type="gramStart"/>
+      <w:r>
+        <w:rPr>
+          <w:rStyle w:val="nfasis"/>
+          <w:b/>
+          <w:bCs/>
+          <w:i w:val="0"/>
+          <w:iCs w:val="0"/>
+        </w:rPr>
+        <w:t>status</w:t>
+      </w:r>
+      <w:proofErr w:type="gramEnd"/>
+      <w:r>
+        <w:rPr>
+          <w:rStyle w:val="nfasis"/>
+          <w:b/>
+          <w:bCs/>
+          <w:i w:val="0"/>
+          <w:iCs w:val="0"/>
+        </w:rPr>
+        <w:t xml:space="preserve"> Monitor: </w:t>
+      </w:r>
+      <w:hyperlink r:id="rId14" w:history="1">
+        <w:r>
+          <w:rPr>
+            <w:rStyle w:val="Hipervnculo"/>
+          </w:rPr>
+          <w:t>https://github.com/RafalWilinski/express-status-monitor</w:t>
+        </w:r>
+      </w:hyperlink>
+    </w:p>
+    <w:p>
+      <w:pPr>
+        <w:ind w:left="708"/>
+        <w:rPr>
+          <w:rStyle w:val="nfasis"/>
+          <w:i w:val="0"/>
+          <w:iCs w:val="0"/>
+        </w:rPr>
+      </w:pPr>
+      <w:r>
+        <w:rPr>
+          <w:rStyle w:val="nfasis"/>
+          <w:i w:val="0"/>
+          <w:iCs w:val="0"/>
+        </w:rPr>
+        <w:t xml:space="preserve">Es una solución en que permite monitorear en tiempo real, aplicaciones que utilizan </w:t>
+      </w:r>
+      <w:proofErr w:type="spellStart"/>
+      <w:r>
+        <w:rPr>
+          <w:rStyle w:val="nfasis"/>
+          <w:i w:val="0"/>
+          <w:iCs w:val="0"/>
+        </w:rPr>
+        <w:t>NodeJS</w:t>
+      </w:r>
+      <w:proofErr w:type="spellEnd"/>
+      <w:r>
+        <w:rPr>
+          <w:rStyle w:val="nfasis"/>
+          <w:i w:val="0"/>
+          <w:iCs w:val="0"/>
+        </w:rPr>
+        <w:t>/Express.</w:t>
+      </w:r>
+    </w:p>
+    <w:p>
+      <w:pPr>
+        <w:pStyle w:val="Prrafodelista"/>
+        <w:rPr>
+          <w:rStyle w:val="nfasis"/>
+          <w:i w:val="0"/>
+          <w:iCs w:val="0"/>
+        </w:rPr>
+      </w:pPr>
+      <w:r>
+        <w:rPr>
+          <w:rStyle w:val="nfasis"/>
+          <w:i w:val="0"/>
+          <w:iCs w:val="0"/>
+        </w:rPr>
+        <w:t>Instalación:</w:t>
+      </w:r>
+    </w:p>
+    <w:p>
+      <w:pPr>
+        <w:pStyle w:val="Prrafodelista"/>
+        <w:rPr>
+          <w:rStyle w:val="nfasis"/>
+        </w:rPr>
+      </w:pPr>
+      <w:r>
+        <w:rPr>
+          <w:rStyle w:val="nfasis"/>
+        </w:rPr>
+        <w:tab/>
+      </w:r>
+      <w:proofErr w:type="spellStart"/>
+      <w:r>
+        <w:rPr>
+          <w:rStyle w:val="nfasis"/>
+        </w:rPr>
+        <w:t>npm</w:t>
+      </w:r>
+      <w:proofErr w:type="spellEnd"/>
+      <w:r>
+        <w:rPr>
+          <w:rStyle w:val="nfasis"/>
+        </w:rPr>
+        <w:t xml:space="preserve"> </w:t>
+      </w:r>
+      <w:proofErr w:type="spellStart"/>
+      <w:r>
+        <w:rPr>
+          <w:rStyle w:val="nfasis"/>
+        </w:rPr>
+        <w:t>install</w:t>
+      </w:r>
+      <w:proofErr w:type="spellEnd"/>
+      <w:r>
+        <w:rPr>
+          <w:rStyle w:val="nfasis"/>
+        </w:rPr>
+        <w:t xml:space="preserve"> </w:t>
+      </w:r>
+      <w:proofErr w:type="spellStart"/>
+      <w:r>
+        <w:rPr>
+          <w:rStyle w:val="nfasis"/>
+        </w:rPr>
+        <w:t>express</w:t>
+      </w:r>
+      <w:proofErr w:type="spellEnd"/>
+      <w:r>
+        <w:rPr>
+          <w:rStyle w:val="nfasis"/>
+        </w:rPr>
+        <w:t>-</w:t>
+      </w:r>
+      <w:proofErr w:type="gramStart"/>
+      <w:r>
+        <w:rPr>
+          <w:rStyle w:val="nfasis"/>
+        </w:rPr>
+        <w:t>status</w:t>
+      </w:r>
+      <w:proofErr w:type="gramEnd"/>
+      <w:r>
+        <w:rPr>
+          <w:rStyle w:val="nfasis"/>
+        </w:rPr>
+        <w:t xml:space="preserve">-monitor </w:t>
+      </w:r>
+      <w:r>
+        <w:rPr>
+          <w:rStyle w:val="nfasis"/>
+        </w:rPr>
+        <w:t>–</w:t>
+      </w:r>
+      <w:proofErr w:type="spellStart"/>
+      <w:r>
+        <w:rPr>
+          <w:rStyle w:val="nfasis"/>
+        </w:rPr>
+        <w:t>save</w:t>
+      </w:r>
+      <w:proofErr w:type="spellEnd"/>
+    </w:p>
+    <w:p>
+      <w:pPr>
+        <w:pStyle w:val="Prrafodelista"/>
+        <w:rPr>
+          <w:rStyle w:val="nfasis"/>
+        </w:rPr>
+      </w:pPr>
+      <w:r>
+        <w:rPr>
+          <w:rStyle w:val="nfasis"/>
+        </w:rPr>
+        <w:tab/>
+      </w:r>
+    </w:p>
+    <w:p>
+      <w:pPr>
+        <w:pStyle w:val="Prrafodelista"/>
+        <w:rPr>
+          <w:rStyle w:val="nfasis"/>
+          <w:i w:val="0"/>
+          <w:iCs w:val="0"/>
+        </w:rPr>
+      </w:pPr>
+      <w:r>
+        <w:rPr>
+          <w:rStyle w:val="nfasis"/>
+          <w:i w:val="0"/>
+          <w:iCs w:val="0"/>
+        </w:rPr>
+        <w:tab/>
+        <w:t>Luego antes de otro middleware se agrega</w:t>
+      </w:r>
+    </w:p>
+    <w:p>
+      <w:pPr>
+        <w:pStyle w:val="Prrafodelista"/>
+        <w:rPr>
+          <w:rStyle w:val="nfasis"/>
+        </w:rPr>
+      </w:pPr>
+      <w:r>
+        <w:rPr>
+          <w:rStyle w:val="nfasis"/>
+        </w:rPr>
+        <w:tab/>
+      </w:r>
+      <w:proofErr w:type="spellStart"/>
+      <w:r>
+        <w:rPr>
+          <w:rStyle w:val="nfasis"/>
+        </w:rPr>
+        <w:t>app.use</w:t>
+      </w:r>
+      <w:proofErr w:type="spellEnd"/>
+      <w:r>
+        <w:rPr>
+          <w:rStyle w:val="nfasis"/>
+        </w:rPr>
+        <w:t>(</w:t>
+      </w:r>
+      <w:proofErr w:type="spellStart"/>
+      <w:r>
+        <w:rPr>
+          <w:rStyle w:val="nfasis"/>
+        </w:rPr>
+        <w:t>require</w:t>
+      </w:r>
+      <w:proofErr w:type="spellEnd"/>
+      <w:r>
+        <w:rPr>
+          <w:rStyle w:val="nfasis"/>
+        </w:rPr>
+        <w:t>('</w:t>
+      </w:r>
+      <w:proofErr w:type="spellStart"/>
+      <w:r>
+        <w:rPr>
+          <w:rStyle w:val="nfasis"/>
+        </w:rPr>
+        <w:t>express</w:t>
+      </w:r>
+      <w:proofErr w:type="spellEnd"/>
+      <w:r>
+        <w:rPr>
+          <w:rStyle w:val="nfasis"/>
+        </w:rPr>
+        <w:t>-status-monitor</w:t>
+      </w:r>
+      <w:proofErr w:type="gramStart"/>
+      <w:r>
+        <w:rPr>
+          <w:rStyle w:val="nfasis"/>
+        </w:rPr>
+        <w:t>')(</w:t>
+      </w:r>
+      <w:proofErr w:type="gramEnd"/>
+      <w:r>
+        <w:rPr>
+          <w:rStyle w:val="nfasis"/>
+        </w:rPr>
+        <w:t>));</w:t>
+      </w:r>
+    </w:p>
+    <w:p>
+      <w:pPr>
+        <w:pStyle w:val="Prrafodelista"/>
+        <w:rPr>
+          <w:rStyle w:val="nfasis"/>
+        </w:rPr>
+      </w:pPr>
+    </w:p>
+    <w:p>
+      <w:pPr>
+        <w:pStyle w:val="Prrafodelista"/>
+        <w:rPr>
+          <w:rStyle w:val="nfasis"/>
+          <w:i w:val="0"/>
+          <w:iCs w:val="0"/>
+        </w:rPr>
+      </w:pPr>
+      <w:r>
+        <w:rPr>
+          <w:rStyle w:val="nfasis"/>
+          <w:i w:val="0"/>
+          <w:iCs w:val="0"/>
+        </w:rPr>
+        <w:t>Uso:</w:t>
+      </w:r>
+    </w:p>
+    <w:p>
+      <w:pPr>
+        <w:pStyle w:val="Prrafodelista"/>
+        <w:rPr>
+          <w:rStyle w:val="nfasis"/>
+          <w:i w:val="0"/>
+          <w:iCs w:val="0"/>
+        </w:rPr>
+      </w:pPr>
+      <w:r>
+        <w:rPr>
+          <w:rStyle w:val="nfasis"/>
+          <w:i w:val="0"/>
+          <w:iCs w:val="0"/>
+        </w:rPr>
+        <w:tab/>
+        <w:t xml:space="preserve">Se inicia la </w:t>
+      </w:r>
+      <w:proofErr w:type="gramStart"/>
+      <w:r>
+        <w:rPr>
+          <w:rStyle w:val="nfasis"/>
+          <w:i w:val="0"/>
+          <w:iCs w:val="0"/>
+        </w:rPr>
+        <w:t>app</w:t>
+      </w:r>
+      <w:proofErr w:type="gramEnd"/>
+      <w:r>
+        <w:rPr>
+          <w:rStyle w:val="nfasis"/>
+          <w:i w:val="0"/>
+          <w:iCs w:val="0"/>
+        </w:rPr>
+        <w:t xml:space="preserve"> y se va a la dirección localhost:3333/status</w:t>
+      </w:r>
+    </w:p>
+    <w:p>
+      <w:pPr>
+        <w:pStyle w:val="Prrafodelista"/>
+        <w:rPr>
+          <w:rStyle w:val="nfasis"/>
+          <w:i w:val="0"/>
+          <w:iCs w:val="0"/>
+        </w:rPr>
+      </w:pPr>
+    </w:p>
+    <w:p>
+      <w:pPr>
+        <w:pStyle w:val="Prrafodelista"/>
+        <w:rPr>
+          <w:rStyle w:val="nfasis"/>
+          <w:i w:val="0"/>
+          <w:iCs w:val="0"/>
+        </w:rPr>
+      </w:pPr>
+      <w:r>
+        <w:rPr>
+          <w:noProof/>
+        </w:rPr>
+        <w:lastRenderedPageBreak/>
+        <w:drawing>
+          <wp:inline distT="0" distB="0" distL="0" distR="0" wp14:anchorId="7EECF70A" wp14:editId="7652C2B0">
+            <wp:extent cx="3494493" cy="4185666"/>
+            <wp:effectExtent l="0" t="0" r="0" b="5715"/>
+            <wp:docPr id="10" name="Imagen 10"/>
+            <wp:cNvGraphicFramePr>
+              <a:graphicFrameLocks xmlns:a="http://schemas.openxmlformats.org/drawingml/2006/main" noChangeAspect="1"/>
+            </wp:cNvGraphicFramePr>
+            <a:graphic xmlns:a="http://schemas.openxmlformats.org/drawingml/2006/main">
+              <a:graphicData uri="http://schemas.openxmlformats.org/drawingml/2006/picture">
+                <pic:pic xmlns:pic="http://schemas.openxmlformats.org/drawingml/2006/picture">
+                  <pic:nvPicPr>
+                    <pic:cNvPr id="1" name=""/>
+                    <pic:cNvPicPr/>
+                  </pic:nvPicPr>
+                  <pic:blipFill>
+                    <a:blip r:embed="rId15"/>
+                    <a:stretch>
+                      <a:fillRect/>
+                    </a:stretch>
+                  </pic:blipFill>
+                  <pic:spPr>
+                    <a:xfrm>
+                      <a:off x="0" y="0"/>
+                      <a:ext cx="3504960" cy="4198203"/>
+                    </a:xfrm>
+                    <a:prstGeom prst="rect">
+                      <a:avLst/>
+                    </a:prstGeom>
+                  </pic:spPr>
+                </pic:pic>
+              </a:graphicData>
+            </a:graphic>
+          </wp:inline>
+        </w:drawing>
+      </w:r>
+    </w:p>
+    <w:p>
+      <w:pPr>
+        <w:pStyle w:val="Prrafodelista"/>
+        <w:rPr>
+          <w:rStyle w:val="nfasis"/>
           <w:i w:val="0"/>
           <w:iCs w:val="0"/>
         </w:rPr>
@@ -2632,12 +3522,14 @@
         </w:rPr>
         <w:t xml:space="preserve">e utiliza </w:t>
       </w:r>
+      <w:proofErr w:type="spellStart"/>
       <w:r>
         <w:rPr>
           <w:lang w:eastAsia="es-AR"/>
         </w:rPr>
         <w:t>NodeJS</w:t>
       </w:r>
+      <w:proofErr w:type="spellEnd"/>
       <w:r>
         <w:rPr>
           <w:lang w:eastAsia="es-AR"/>
@@ -2842,15 +3734,16 @@
         <w:rPr>
           <w:lang w:eastAsia="es-AR"/>
         </w:rPr>
-        <w:lastRenderedPageBreak/>
         <w:t xml:space="preserve">Por lo cual algunas sugerencias, </w:t>
       </w:r>
-      <w:r>
-        <w:rPr>
-          <w:lang w:eastAsia="es-AR"/>
-        </w:rPr>
-        <w:t>para</w:t>
-      </w:r>
+      <w:proofErr w:type="gramStart"/>
+      <w:r>
+        <w:rPr>
+          <w:lang w:eastAsia="es-AR"/>
+        </w:rPr>
+        <w:t>a</w:t>
+      </w:r>
+      <w:proofErr w:type="gramEnd"/>
       <w:r>
         <w:rPr>
           <w:lang w:eastAsia="es-AR"/>
@@ -2899,27 +3792,29 @@
         <w:rPr>
           <w:lang w:eastAsia="es-AR"/>
         </w:rPr>
-        <w:t>C</w:t>
-      </w:r>
-      <w:r>
-        <w:rPr>
-          <w:lang w:eastAsia="es-AR"/>
-        </w:rPr>
-        <w:t xml:space="preserve">omo por ejemplo </w:t>
-      </w:r>
+        <w:t>Se puede utilizar</w:t>
+      </w:r>
+      <w:r>
+        <w:rPr>
+          <w:lang w:eastAsia="es-AR"/>
+        </w:rPr>
+        <w:t xml:space="preserve"> </w:t>
+      </w:r>
+      <w:proofErr w:type="spellStart"/>
       <w:r>
         <w:rPr>
           <w:rStyle w:val="nfasisintenso"/>
         </w:rPr>
         <w:t>Varnish</w:t>
       </w:r>
+      <w:proofErr w:type="spellEnd"/>
       <w:r>
         <w:rPr>
           <w:lang w:eastAsia="es-AR"/>
         </w:rPr>
         <w:t> </w:t>
       </w:r>
-      <w:hyperlink r:id="rId14" w:history="1">
+      <w:hyperlink r:id="rId16" w:history="1">
         <w:r>
           <w:rPr>
             <w:color w:val="0000FF"/>
@@ -2963,7 +3858,7 @@
         <w:rPr>
           <w:lang w:eastAsia="es-AR"/>
         </w:rPr>
-        <w:t xml:space="preserve">, ya que </w:t>
+        <w:t xml:space="preserve">, que </w:t>
       </w:r>
       <w:r>
         <w:rPr>
@@ -2975,7 +3870,21 @@
         <w:rPr>
           <w:lang w:eastAsia="es-AR"/>
         </w:rPr>
-        <w:t xml:space="preserve"> pensado para aplicaciones web de contenidos pesados o APIs altamente consumidas.</w:t>
+        <w:t xml:space="preserve"> pensado para aplicaciones web de contenidos pesados o </w:t>
+      </w:r>
+      <w:proofErr w:type="spellStart"/>
+      <w:r>
+        <w:rPr>
+          <w:lang w:eastAsia="es-AR"/>
+        </w:rPr>
+        <w:t>APIs</w:t>
+      </w:r>
+      <w:proofErr w:type="spellEnd"/>
+      <w:r>
+        <w:rPr>
+          <w:lang w:eastAsia="es-AR"/>
+        </w:rPr>
+        <w:t xml:space="preserve"> altamente consumidas.</w:t>
       </w:r>
       <w:r>
         <w:rPr>
@@ -3010,7 +3919,26 @@
           <w:iCs/>
           <w:lang w:eastAsia="es-AR"/>
         </w:rPr>
-        <w:t>Es un software Libre y de código abierto, para distintas distribuciones de Linux (en Windows se puede instalar con Cygwin).</w:t>
+        <w:lastRenderedPageBreak/>
+        <w:t xml:space="preserve">Es un software Libre y de código abierto, para distintas distribuciones de Linux (en Windows se puede instalar con </w:t>
+      </w:r>
+      <w:proofErr w:type="spellStart"/>
+      <w:r>
+        <w:rPr>
+          <w:i/>
+          <w:iCs/>
+          <w:lang w:eastAsia="es-AR"/>
+        </w:rPr>
+        <w:t>Cygwin</w:t>
+      </w:r>
+      <w:proofErr w:type="spellEnd"/>
+      <w:r>
+        <w:rPr>
+          <w:i/>
+          <w:iCs/>
+          <w:lang w:eastAsia="es-AR"/>
+        </w:rPr>
+        <w:t>).</w:t>
       </w:r>
     </w:p>
     <w:p>
@@ -3044,19 +3972,21 @@
         </w:rPr>
         <w:t xml:space="preserve">Dos ejemplos de balanceadores son: </w:t>
       </w:r>
+      <w:proofErr w:type="spellStart"/>
       <w:r>
         <w:rPr>
           <w:rStyle w:val="nfasisintenso"/>
         </w:rPr>
         <w:t>Nginx</w:t>
       </w:r>
+      <w:proofErr w:type="spellEnd"/>
       <w:r>
         <w:rPr>
           <w:lang w:eastAsia="es-AR"/>
         </w:rPr>
         <w:t> </w:t>
       </w:r>
-      <w:hyperlink r:id="rId15" w:history="1">
+      <w:hyperlink r:id="rId17" w:history="1">
         <w:r>
           <w:rPr>
             <w:color w:val="0000FF"/>
@@ -3084,19 +4014,21 @@
         </w:rPr>
         <w:t xml:space="preserve"> </w:t>
       </w:r>
+      <w:proofErr w:type="spellStart"/>
       <w:r>
         <w:rPr>
           <w:rStyle w:val="nfasisintenso"/>
         </w:rPr>
         <w:t>HAProxy</w:t>
       </w:r>
+      <w:proofErr w:type="spellEnd"/>
       <w:r>
         <w:rPr>
           <w:lang w:eastAsia="es-AR"/>
         </w:rPr>
         <w:t> </w:t>
       </w:r>
-      <w:hyperlink r:id="rId16" w:history="1">
+      <w:hyperlink r:id="rId18" w:history="1">
         <w:r>
           <w:rPr>
             <w:color w:val="0000FF"/>
@@ -3121,21 +4053,23 @@
           <w:lang w:eastAsia="es-AR"/>
         </w:rPr>
       </w:pPr>
+      <w:proofErr w:type="spellStart"/>
       <w:r>
         <w:rPr>
           <w:i/>
           <w:iCs/>
           <w:lang w:eastAsia="es-AR"/>
         </w:rPr>
-        <w:t xml:space="preserve">Nginx: </w:t>
-      </w:r>
+        <w:t>Nginx</w:t>
+      </w:r>
+      <w:proofErr w:type="spellEnd"/>
       <w:r>
         <w:rPr>
           <w:i/>
           <w:iCs/>
           <w:lang w:eastAsia="es-AR"/>
         </w:rPr>
-        <w:t xml:space="preserve">​ </w:t>
+        <w:t xml:space="preserve">: </w:t>
       </w:r>
       <w:r>
         <w:rPr>
@@ -3143,7 +4077,7 @@
           <w:iCs/>
           <w:lang w:eastAsia="es-AR"/>
         </w:rPr>
-        <w:t>S</w:t>
+        <w:t xml:space="preserve">​ </w:t>
       </w:r>
       <w:r>
         <w:rPr>
@@ -3151,7 +4085,7 @@
           <w:iCs/>
           <w:lang w:eastAsia="es-AR"/>
         </w:rPr>
-        <w:t>oftware libre y de código abierto, licenciado bajo la Licencia BSD simplificada.</w:t>
+        <w:t>S</w:t>
       </w:r>
       <w:r>
         <w:rPr>
@@ -3159,40 +4093,42 @@
           <w:iCs/>
           <w:lang w:eastAsia="es-AR"/>
         </w:rPr>
-        <w:t xml:space="preserve"> (existe una versión NGINX Plus).</w:t>
-      </w:r>
-    </w:p>
-    <w:p>
-      <w:pPr>
+        <w:t>oftware libre y de código abierto, licenciado bajo la Licencia BSD simplificada.</w:t>
+      </w:r>
+      <w:r>
         <w:rPr>
           <w:i/>
           <w:iCs/>
           <w:lang w:eastAsia="es-AR"/>
         </w:rPr>
-      </w:pPr>
-      <w:r>
+        <w:t xml:space="preserve"> (existe una versión NGINX Plus).</w:t>
+      </w:r>
+    </w:p>
+    <w:p>
+      <w:pPr>
         <w:rPr>
           <w:i/>
           <w:iCs/>
           <w:lang w:eastAsia="es-AR"/>
         </w:rPr>
-        <w:t xml:space="preserve">HAProxy: </w:t>
-      </w:r>
+      </w:pPr>
+      <w:proofErr w:type="spellStart"/>
       <w:r>
         <w:rPr>
           <w:i/>
           <w:iCs/>
           <w:lang w:eastAsia="es-AR"/>
         </w:rPr>
-        <w:t>S</w:t>
-      </w:r>
+        <w:t>HAProxy</w:t>
+      </w:r>
+      <w:proofErr w:type="spellEnd"/>
       <w:r>
         <w:rPr>
           <w:i/>
           <w:iCs/>
           <w:lang w:eastAsia="es-AR"/>
         </w:rPr>
-        <w:t>oftware gratuito y de código abierto</w:t>
+        <w:t xml:space="preserve">: </w:t>
       </w:r>
       <w:r>
         <w:rPr>
@@ -3200,6 +4136,22 @@
           <w:iCs/>
           <w:lang w:eastAsia="es-AR"/>
         </w:rPr>
+        <w:t>S</w:t>
+      </w:r>
+      <w:r>
+        <w:rPr>
+          <w:i/>
+          <w:iCs/>
+          <w:lang w:eastAsia="es-AR"/>
+        </w:rPr>
+        <w:t>oftware gratuito y de código abierto</w:t>
+      </w:r>
+      <w:r>
+        <w:rPr>
+          <w:i/>
+          <w:iCs/>
+          <w:lang w:eastAsia="es-AR"/>
+        </w:rPr>
         <w:t xml:space="preserve"> (existe una versión Enterprise).</w:t>
       </w:r>
     </w:p>
@@ -3264,7 +4216,7 @@
         </w:rPr>
         <w:t> </w:t>
       </w:r>
-      <w:hyperlink r:id="rId17" w:history="1">
+      <w:hyperlink r:id="rId19" w:history="1">
         <w:r>
           <w:rPr>
             <w:color w:val="0000FF"/>
@@ -3367,7 +4319,7 @@
                     </pic:cNvPicPr>
                   </pic:nvPicPr>
                   <pic:blipFill>
-                    <a:blip r:embed="rId18">
+                    <a:blip r:embed="rId20">
                       <a:extLst>
                         <a:ext uri="{28A0092B-C50C-407E-A947-70E740481C1C}">
                           <a14:useLocalDpi xmlns:a14="http://schemas.microsoft.com/office/drawing/2010/main" val="0"/>
@@ -3413,7 +4365,97 @@
           <w:i w:val="0"/>
           <w:iCs w:val="0"/>
         </w:rPr>
-        <w:t xml:space="preserve">Nota: Tanto Varnish como Ngnix/HAProxy, soportan balanceo de carga, la diferencia es que Ngnix/HAproxy son </w:t>
+        <w:t xml:space="preserve">Nota: Tanto </w:t>
+      </w:r>
+      <w:proofErr w:type="spellStart"/>
+      <w:r>
+        <w:rPr>
+          <w:rStyle w:val="nfasis"/>
+          <w:i w:val="0"/>
+          <w:iCs w:val="0"/>
+        </w:rPr>
+        <w:t>Varnish</w:t>
+      </w:r>
+      <w:proofErr w:type="spellEnd"/>
+      <w:r>
+        <w:rPr>
+          <w:rStyle w:val="nfasis"/>
+          <w:i w:val="0"/>
+          <w:iCs w:val="0"/>
+        </w:rPr>
+        <w:t xml:space="preserve"> como </w:t>
+      </w:r>
+      <w:proofErr w:type="spellStart"/>
+      <w:r>
+        <w:rPr>
+          <w:rStyle w:val="nfasis"/>
+          <w:i w:val="0"/>
+          <w:iCs w:val="0"/>
+        </w:rPr>
+        <w:t>Ngnix</w:t>
+      </w:r>
+      <w:proofErr w:type="spellEnd"/>
+      <w:r>
+        <w:rPr>
+          <w:rStyle w:val="nfasis"/>
+          <w:i w:val="0"/>
+          <w:iCs w:val="0"/>
+        </w:rPr>
+        <w:t>/</w:t>
+      </w:r>
+      <w:proofErr w:type="spellStart"/>
+      <w:r>
+        <w:rPr>
+          <w:rStyle w:val="nfasis"/>
+          <w:i w:val="0"/>
+          <w:iCs w:val="0"/>
+        </w:rPr>
+        <w:t>HAProxy</w:t>
+      </w:r>
+      <w:proofErr w:type="spellEnd"/>
+      <w:r>
+        <w:rPr>
+          <w:rStyle w:val="nfasis"/>
+          <w:i w:val="0"/>
+          <w:iCs w:val="0"/>
+        </w:rPr>
+        <w:t xml:space="preserve">, soportan balanceo de carga, la diferencia es que </w:t>
+      </w:r>
+      <w:proofErr w:type="spellStart"/>
+      <w:r>
+        <w:rPr>
+          <w:rStyle w:val="nfasis"/>
+          <w:i w:val="0"/>
+          <w:iCs w:val="0"/>
+        </w:rPr>
+        <w:t>Ngnix</w:t>
+      </w:r>
+      <w:proofErr w:type="spellEnd"/>
+      <w:r>
+        <w:rPr>
+          <w:rStyle w:val="nfasis"/>
+          <w:i w:val="0"/>
+          <w:iCs w:val="0"/>
+        </w:rPr>
+        <w:t>/</w:t>
+      </w:r>
+      <w:proofErr w:type="spellStart"/>
+      <w:r>
+        <w:rPr>
+          <w:rStyle w:val="nfasis"/>
+          <w:i w:val="0"/>
+          <w:iCs w:val="0"/>
+        </w:rPr>
+        <w:t>HAproxy</w:t>
+      </w:r>
+      <w:proofErr w:type="spellEnd"/>
+      <w:r>
+        <w:rPr>
+          <w:rStyle w:val="nfasis"/>
+          <w:i w:val="0"/>
+          <w:iCs w:val="0"/>
+        </w:rPr>
+        <w:t xml:space="preserve"> son </w:t>
       </w:r>
       <w:r>
         <w:rPr>
@@ -3421,22 +4463,50 @@
           <w:b/>
           <w:bCs/>
         </w:rPr>
-        <w:t>reverse-proxy Load-Balancer</w:t>
-      </w:r>
-      <w:r>
-        <w:rPr>
-          <w:rStyle w:val="nfasis"/>
-          <w:i w:val="0"/>
-          <w:iCs w:val="0"/>
-        </w:rPr>
-        <w:t xml:space="preserve"> y Varnish es </w:t>
-      </w:r>
+        <w:t>reverse-proxy Load-</w:t>
+      </w:r>
+      <w:proofErr w:type="spellStart"/>
       <w:r>
         <w:rPr>
           <w:rStyle w:val="nfasis"/>
           <w:b/>
           <w:bCs/>
         </w:rPr>
+        <w:t>Balancer</w:t>
+      </w:r>
+      <w:proofErr w:type="spellEnd"/>
+      <w:r>
+        <w:rPr>
+          <w:rStyle w:val="nfasis"/>
+          <w:i w:val="0"/>
+          <w:iCs w:val="0"/>
+        </w:rPr>
+        <w:t xml:space="preserve"> y </w:t>
+      </w:r>
+      <w:proofErr w:type="spellStart"/>
+      <w:r>
+        <w:rPr>
+          <w:rStyle w:val="nfasis"/>
+          <w:i w:val="0"/>
+          <w:iCs w:val="0"/>
+        </w:rPr>
+        <w:t>Varnish</w:t>
+      </w:r>
+      <w:proofErr w:type="spellEnd"/>
+      <w:r>
+        <w:rPr>
+          <w:rStyle w:val="nfasis"/>
+          <w:i w:val="0"/>
+          <w:iCs w:val="0"/>
+        </w:rPr>
+        <w:t xml:space="preserve"> es </w:t>
+      </w:r>
+      <w:r>
+        <w:rPr>
+          <w:rStyle w:val="nfasis"/>
+          <w:b/>
+          <w:bCs/>
+        </w:rPr>
         <w:t>reverse-proxy cache</w:t>
       </w:r>
       <w:r>
@@ -3462,60 +4532,168 @@
           <w:i w:val="0"/>
           <w:iCs w:val="0"/>
         </w:rPr>
+        <w:t xml:space="preserve">Ambos trabajan bien juntos, </w:t>
+      </w:r>
+      <w:proofErr w:type="spellStart"/>
+      <w:r>
+        <w:rPr>
+          <w:rStyle w:val="nfasis"/>
+          <w:i w:val="0"/>
+          <w:iCs w:val="0"/>
+        </w:rPr>
+        <w:t>Varnish</w:t>
+      </w:r>
+      <w:proofErr w:type="spellEnd"/>
+      <w:r>
+        <w:rPr>
+          <w:rStyle w:val="nfasis"/>
+          <w:i w:val="0"/>
+          <w:iCs w:val="0"/>
+        </w:rPr>
+        <w:t xml:space="preserve"> mejora la performance en las respuestas (devolviendo rápidamente respuestas), mientras que </w:t>
+      </w:r>
+      <w:proofErr w:type="spellStart"/>
+      <w:r>
+        <w:rPr>
+          <w:rStyle w:val="nfasis"/>
+          <w:i w:val="0"/>
+          <w:iCs w:val="0"/>
+        </w:rPr>
+        <w:t>Ngnix</w:t>
+      </w:r>
+      <w:proofErr w:type="spellEnd"/>
+      <w:r>
+        <w:rPr>
+          <w:rStyle w:val="nfasis"/>
+          <w:i w:val="0"/>
+          <w:iCs w:val="0"/>
+        </w:rPr>
+        <w:t>/</w:t>
+      </w:r>
+      <w:proofErr w:type="spellStart"/>
+      <w:r>
+        <w:rPr>
+          <w:rStyle w:val="nfasis"/>
+          <w:i w:val="0"/>
+          <w:iCs w:val="0"/>
+        </w:rPr>
+        <w:t>HAproxy</w:t>
+      </w:r>
+      <w:proofErr w:type="spellEnd"/>
+      <w:r>
+        <w:rPr>
+          <w:rStyle w:val="nfasis"/>
+          <w:i w:val="0"/>
+          <w:iCs w:val="0"/>
+        </w:rPr>
+        <w:t xml:space="preserve"> asegura un gran balanceo de cargas. </w:t>
+      </w:r>
+    </w:p>
+    <w:p>
+      <w:pPr>
+        <w:rPr>
+          <w:rStyle w:val="nfasis"/>
+          <w:i w:val="0"/>
+          <w:iCs w:val="0"/>
+        </w:rPr>
+      </w:pPr>
+    </w:p>
+    <w:p>
+      <w:pPr>
+        <w:rPr>
+          <w:rStyle w:val="nfasis"/>
+          <w:i w:val="0"/>
+          <w:iCs w:val="0"/>
+        </w:rPr>
+      </w:pPr>
+    </w:p>
+    <w:p>
+      <w:pPr>
+        <w:pStyle w:val="Ttulo1"/>
+        <w:rPr>
+          <w:rStyle w:val="nfasis"/>
+          <w:i w:val="0"/>
+          <w:iCs w:val="0"/>
+        </w:rPr>
+      </w:pPr>
+      <w:r>
+        <w:rPr>
+          <w:rStyle w:val="nfasis"/>
+          <w:i w:val="0"/>
+          <w:iCs w:val="0"/>
+        </w:rPr>
+        <w:t>Métricas:</w:t>
+      </w:r>
+    </w:p>
+    <w:p>
+      <w:pPr>
+        <w:rPr>
+          <w:rStyle w:val="nfasis"/>
+          <w:i w:val="0"/>
+          <w:iCs w:val="0"/>
+        </w:rPr>
+      </w:pPr>
+    </w:p>
+    <w:p>
+      <w:pPr>
+        <w:rPr>
+          <w:rStyle w:val="nfasis"/>
+          <w:i w:val="0"/>
+          <w:iCs w:val="0"/>
+        </w:rPr>
+      </w:pPr>
+      <w:r>
+        <w:rPr>
+          <w:rStyle w:val="nfasis"/>
+          <w:i w:val="0"/>
+          <w:iCs w:val="0"/>
+        </w:rPr>
         <w:lastRenderedPageBreak/>
-        <w:t xml:space="preserve">Ambos trabajan bien juntos, Varnish mejora la performance en las respuestas (devolviendo rápidamente respuestas), mientras que Ngnix/HAproxy asegura un gran balanceo de cargas. </w:t>
-      </w:r>
-    </w:p>
-    <w:p>
-      <w:pPr>
-        <w:pStyle w:val="Ttulo1"/>
-        <w:rPr>
-          <w:rStyle w:val="nfasis"/>
-          <w:i w:val="0"/>
-          <w:iCs w:val="0"/>
-        </w:rPr>
-      </w:pPr>
-      <w:r>
-        <w:rPr>
-          <w:rStyle w:val="nfasis"/>
-          <w:i w:val="0"/>
-          <w:iCs w:val="0"/>
-        </w:rPr>
-        <w:t>Métricas:</w:t>
-      </w:r>
-    </w:p>
-    <w:p>
-      <w:pPr>
-        <w:rPr>
-          <w:rStyle w:val="nfasis"/>
-          <w:i w:val="0"/>
-          <w:iCs w:val="0"/>
-        </w:rPr>
-      </w:pPr>
-    </w:p>
-    <w:p>
-      <w:pPr>
-        <w:rPr>
-          <w:rStyle w:val="nfasis"/>
-          <w:i w:val="0"/>
-          <w:iCs w:val="0"/>
-        </w:rPr>
-      </w:pPr>
-      <w:r>
-        <w:rPr>
-          <w:rStyle w:val="nfasis"/>
-          <w:i w:val="0"/>
-          <w:iCs w:val="0"/>
-        </w:rPr>
-        <w:t xml:space="preserve">Para poder realizar un seguimiento y tener visibilidad de como esta funcionando nuestra aplicación, </w:t>
-      </w:r>
-      <w:r>
-        <w:rPr>
-          <w:rStyle w:val="nfasis"/>
-          <w:i w:val="0"/>
-          <w:iCs w:val="0"/>
-        </w:rPr>
-        <w:t>se puede utilizar alguno de los siguientes APM (Application Performance Management)</w:t>
+        <w:t xml:space="preserve">Para poder realizar un seguimiento y tener visibilidad de como </w:t>
+      </w:r>
+      <w:proofErr w:type="spellStart"/>
+      <w:r>
+        <w:rPr>
+          <w:rStyle w:val="nfasis"/>
+          <w:i w:val="0"/>
+          <w:iCs w:val="0"/>
+        </w:rPr>
+        <w:t>esta</w:t>
+      </w:r>
+      <w:proofErr w:type="spellEnd"/>
+      <w:r>
+        <w:rPr>
+          <w:rStyle w:val="nfasis"/>
+          <w:i w:val="0"/>
+          <w:iCs w:val="0"/>
+        </w:rPr>
+        <w:t xml:space="preserve"> funcionando nuestra aplicación, </w:t>
+      </w:r>
+      <w:r>
+        <w:rPr>
+          <w:rStyle w:val="nfasis"/>
+          <w:i w:val="0"/>
+          <w:iCs w:val="0"/>
+        </w:rPr>
+        <w:t>se puede utilizar alguno de los siguientes APM (</w:t>
+      </w:r>
+      <w:proofErr w:type="spellStart"/>
+      <w:r>
+        <w:rPr>
+          <w:rStyle w:val="nfasis"/>
+          <w:i w:val="0"/>
+          <w:iCs w:val="0"/>
+        </w:rPr>
+        <w:t>Application</w:t>
+      </w:r>
+      <w:proofErr w:type="spellEnd"/>
+      <w:r>
+        <w:rPr>
+          <w:rStyle w:val="nfasis"/>
+          <w:i w:val="0"/>
+          <w:iCs w:val="0"/>
+        </w:rPr>
+        <w:t xml:space="preserve"> Performance Management)</w:t>
       </w:r>
       <w:r>
         <w:rPr>
@@ -3633,7 +4811,7 @@
         </w:rPr>
         <w:t xml:space="preserve">URL: </w:t>
       </w:r>
-      <w:hyperlink r:id="rId19" w:history="1">
+      <w:hyperlink r:id="rId21" w:history="1">
         <w:r>
           <w:rPr>
             <w:rStyle w:val="Hipervnculo"/>
@@ -3674,7 +4852,7 @@
                     </pic:cNvPicPr>
                   </pic:nvPicPr>
                   <pic:blipFill>
-                    <a:blip r:embed="rId20" cstate="print">
+                    <a:blip r:embed="rId22" cstate="print">
                       <a:extLst>
                         <a:ext uri="{28A0092B-C50C-407E-A947-70E740481C1C}">
                           <a14:useLocalDpi xmlns:a14="http://schemas.microsoft.com/office/drawing/2010/main" val="0"/>
@@ -3735,7 +4913,43 @@
           <w:i w:val="0"/>
           <w:iCs w:val="0"/>
         </w:rPr>
-        <w:t>APP Metrics: Tiene una gran interfaz web, para monitorear el estado de nuestra app, puede ser utilizada con un middleware, para construir una aplicación de monitoreo.</w:t>
+        <w:t xml:space="preserve">APP </w:t>
+      </w:r>
+      <w:proofErr w:type="spellStart"/>
+      <w:r>
+        <w:rPr>
+          <w:rStyle w:val="nfasis"/>
+          <w:i w:val="0"/>
+          <w:iCs w:val="0"/>
+        </w:rPr>
+        <w:t>Metrics</w:t>
+      </w:r>
+      <w:proofErr w:type="spellEnd"/>
+      <w:r>
+        <w:rPr>
+          <w:rStyle w:val="nfasis"/>
+          <w:i w:val="0"/>
+          <w:iCs w:val="0"/>
+        </w:rPr>
+        <w:t xml:space="preserve">: Tiene una gran interfaz web, para monitorear el estado de nuestra </w:t>
+      </w:r>
+      <w:proofErr w:type="gramStart"/>
+      <w:r>
+        <w:rPr>
+          <w:rStyle w:val="nfasis"/>
+          <w:i w:val="0"/>
+          <w:iCs w:val="0"/>
+        </w:rPr>
+        <w:t>app</w:t>
+      </w:r>
+      <w:proofErr w:type="gramEnd"/>
+      <w:r>
+        <w:rPr>
+          <w:rStyle w:val="nfasis"/>
+          <w:i w:val="0"/>
+          <w:iCs w:val="0"/>
+        </w:rPr>
+        <w:t>, puede ser utilizada con un middleware, para construir una aplicación de monitoreo.</w:t>
       </w:r>
     </w:p>
     <w:p>
@@ -3753,7 +4967,25 @@
           <w:i w:val="0"/>
           <w:iCs w:val="0"/>
         </w:rPr>
-        <w:t>Es una herramienta gratuita, open-source, hecha por IBM en .NET</w:t>
+        <w:t>Es una herramienta gratuita, open-</w:t>
+      </w:r>
+      <w:proofErr w:type="spellStart"/>
+      <w:r>
+        <w:rPr>
+          <w:rStyle w:val="nfasis"/>
+          <w:i w:val="0"/>
+          <w:iCs w:val="0"/>
+        </w:rPr>
+        <w:t>source</w:t>
+      </w:r>
+      <w:proofErr w:type="spellEnd"/>
+      <w:r>
+        <w:rPr>
+          <w:rStyle w:val="nfasis"/>
+          <w:i w:val="0"/>
+          <w:iCs w:val="0"/>
+        </w:rPr>
+        <w:t>, hecha por IBM en .NET</w:t>
       </w:r>
     </w:p>
     <w:p>
@@ -3773,7 +5005,7 @@
         </w:rPr>
         <w:t xml:space="preserve">URL: </w:t>
       </w:r>
-      <w:hyperlink r:id="rId21" w:history="1">
+      <w:hyperlink r:id="rId23" w:history="1">
         <w:r>
           <w:rPr>
             <w:rStyle w:val="Hipervnculo"/>
@@ -3825,7 +5057,7 @@
                     </pic:cNvPicPr>
                   </pic:nvPicPr>
                   <pic:blipFill>
-                    <a:blip r:embed="rId22">
+                    <a:blip r:embed="rId24">
                       <a:extLst>
                         <a:ext uri="{28A0092B-C50C-407E-A947-70E740481C1C}">
                           <a14:useLocalDpi xmlns:a14="http://schemas.microsoft.com/office/drawing/2010/main" val="0"/>
@@ -3887,7 +5119,25 @@
           <w:i w:val="0"/>
           <w:iCs w:val="0"/>
         </w:rPr>
-        <w:t xml:space="preserve">ATATUS: Sin necesidad de tocar el código fuente de nuestra app, es una herramienta liviana que brinda monitoreo completo, en tiempo real </w:t>
+        <w:t xml:space="preserve">ATATUS: Sin necesidad de tocar el código fuente de nuestra </w:t>
+      </w:r>
+      <w:proofErr w:type="gramStart"/>
+      <w:r>
+        <w:rPr>
+          <w:rStyle w:val="nfasis"/>
+          <w:i w:val="0"/>
+          <w:iCs w:val="0"/>
+        </w:rPr>
+        <w:t>app</w:t>
+      </w:r>
+      <w:proofErr w:type="gramEnd"/>
+      <w:r>
+        <w:rPr>
+          <w:rStyle w:val="nfasis"/>
+          <w:i w:val="0"/>
+          <w:iCs w:val="0"/>
+        </w:rPr>
+        <w:t xml:space="preserve">, es una herramienta liviana que brinda monitoreo completo, en tiempo real </w:t>
       </w:r>
       <w:r>
         <w:rPr>
@@ -3911,7 +5161,25 @@
           <w:i w:val="0"/>
           <w:iCs w:val="0"/>
         </w:rPr>
-        <w:t xml:space="preserve">transacciones DB, request, fallos de API. También tiene Error Tracking, y </w:t>
+        <w:t xml:space="preserve">transacciones DB, </w:t>
+      </w:r>
+      <w:proofErr w:type="spellStart"/>
+      <w:r>
+        <w:rPr>
+          <w:rStyle w:val="nfasis"/>
+          <w:i w:val="0"/>
+          <w:iCs w:val="0"/>
+        </w:rPr>
+        <w:t>request</w:t>
+      </w:r>
+      <w:proofErr w:type="spellEnd"/>
+      <w:r>
+        <w:rPr>
+          <w:rStyle w:val="nfasis"/>
+          <w:i w:val="0"/>
+          <w:iCs w:val="0"/>
+        </w:rPr>
+        <w:t xml:space="preserve">, fallos de API. También tiene Error Tracking, y </w:t>
       </w:r>
       <w:r>
         <w:rPr>
@@ -3957,7 +5225,7 @@
         </w:rPr>
         <w:t xml:space="preserve">URL: </w:t>
       </w:r>
-      <w:hyperlink r:id="rId23" w:history="1">
+      <w:hyperlink r:id="rId25" w:history="1">
         <w:r>
           <w:rPr>
             <w:rStyle w:val="Hipervnculo"/>
@@ -3980,11 +5248,10 @@
         <w:rPr>
           <w:noProof/>
         </w:rPr>
-        <w:lastRenderedPageBreak/>
         <w:drawing>
-          <wp:inline distT="0" distB="0" distL="0" distR="0" wp14:anchorId="026AFBC5" wp14:editId="5A3C131F">
-            <wp:extent cx="5400040" cy="4066540"/>
-            <wp:effectExtent l="0" t="0" r="0" b="0"/>
+          <wp:inline distT="0" distB="0" distL="0" distR="0" wp14:anchorId="026AFBC5" wp14:editId="7CD61CA3">
+            <wp:extent cx="4778248" cy="3598295"/>
+            <wp:effectExtent l="0" t="0" r="3810" b="2540"/>
             <wp:docPr id="7" name="Imagen 7"/>
             <wp:cNvGraphicFramePr>
               <a:graphicFrameLocks xmlns:a="http://schemas.openxmlformats.org/drawingml/2006/main" noChangeAspect="1"/>
@@ -3999,7 +5266,7 @@
                     </pic:cNvPicPr>
                   </pic:nvPicPr>
                   <pic:blipFill>
-                    <a:blip r:embed="rId24" cstate="print">
+                    <a:blip r:embed="rId26" cstate="print">
                       <a:extLst>
                         <a:ext uri="{28A0092B-C50C-407E-A947-70E740481C1C}">
                           <a14:useLocalDpi xmlns:a14="http://schemas.microsoft.com/office/drawing/2010/main" val="0"/>
@@ -4014,7 +5281,7 @@
                   <pic:spPr bwMode="auto">
                     <a:xfrm>
                       <a:off x="0" y="0"/>
-                      <a:ext cx="5400040" cy="4066540"/>
+                      <a:ext cx="4780220" cy="3599780"/>
                     </a:xfrm>
                     <a:prstGeom prst="rect">
                       <a:avLst/>
@@ -4059,7 +5326,7 @@
       </w:r>
     </w:p>
     <w:p>
-      <w:hyperlink r:id="rId25" w:history="1">
+      <w:hyperlink r:id="rId27" w:history="1">
         <w:r>
           <w:rPr>
             <w:rStyle w:val="Hipervnculo"/>
@@ -4205,7 +5472,7 @@
   <w:abstractNum w:abstractNumId="1" w15:restartNumberingAfterBreak="0">
     <w:nsid w:val="075447D2"/>
     <w:multiLevelType w:val="hybridMultilevel"/>
-    <w:tmpl w:val="587C0114"/>
+    <w:tmpl w:val="8F0E7240"/>
     <w:lvl w:ilvl="0" w:tplc="2C0A0001">
       <w:start w:val="1"/>
       <w:numFmt w:val="bullet"/>

</xml_diff>